<commit_message>
functionality added; everything should be finalized
</commit_message>
<xml_diff>
--- a/Weekly Assignment 4_Events_Planning.docx
+++ b/Weekly Assignment 4_Events_Planning.docx
@@ -43,21 +43,22 @@
         <w:tblLook w:firstRow="1" w:noVBand="1" w:lastRow="0" w:firstColumn="1" w:lastColumn="0" w:noHBand="0" w:val="04a0"/>
       </w:tblPr>
       <w:tblGrid>
-        <w:gridCol w:w="2119"/>
+        <w:gridCol w:w="2118"/>
         <w:gridCol w:w="2125"/>
-        <w:gridCol w:w="5106"/>
+        <w:gridCol w:w="5107"/>
       </w:tblGrid>
       <w:tr>
         <w:trPr/>
         <w:tc>
           <w:tcPr>
-            <w:tcW w:w="2119" w:type="dxa"/>
+            <w:tcW w:w="2118" w:type="dxa"/>
             <w:tcBorders/>
           </w:tcPr>
           <w:p>
             <w:pPr>
               <w:pStyle w:val="Normal"/>
-              <w:widowControl/>
+              <w:widowControl w:val="false"/>
+              <w:suppressAutoHyphens w:val="true"/>
               <w:spacing w:lineRule="auto" w:line="240" w:before="0" w:after="0"/>
               <w:jc w:val="left"/>
               <w:rPr>
@@ -88,7 +89,8 @@
           <w:p>
             <w:pPr>
               <w:pStyle w:val="Normal"/>
-              <w:widowControl/>
+              <w:widowControl w:val="false"/>
+              <w:suppressAutoHyphens w:val="true"/>
               <w:spacing w:lineRule="auto" w:line="240" w:before="0" w:after="0"/>
               <w:jc w:val="left"/>
               <w:rPr>
@@ -113,13 +115,14 @@
         </w:tc>
         <w:tc>
           <w:tcPr>
-            <w:tcW w:w="5106" w:type="dxa"/>
+            <w:tcW w:w="5107" w:type="dxa"/>
             <w:tcBorders/>
           </w:tcPr>
           <w:p>
             <w:pPr>
               <w:pStyle w:val="Normal"/>
-              <w:widowControl/>
+              <w:widowControl w:val="false"/>
+              <w:suppressAutoHyphens w:val="true"/>
               <w:spacing w:lineRule="auto" w:line="240" w:before="0" w:after="0"/>
               <w:jc w:val="left"/>
               <w:rPr>
@@ -147,13 +150,14 @@
         <w:trPr/>
         <w:tc>
           <w:tcPr>
-            <w:tcW w:w="2119" w:type="dxa"/>
+            <w:tcW w:w="2118" w:type="dxa"/>
             <w:tcBorders/>
           </w:tcPr>
           <w:p>
             <w:pPr>
               <w:pStyle w:val="Normal"/>
-              <w:widowControl/>
+              <w:widowControl w:val="false"/>
+              <w:suppressAutoHyphens w:val="true"/>
               <w:spacing w:lineRule="auto" w:line="240" w:before="0" w:after="0"/>
               <w:jc w:val="left"/>
               <w:rPr>
@@ -184,7 +188,8 @@
           <w:p>
             <w:pPr>
               <w:pStyle w:val="Normal"/>
-              <w:widowControl/>
+              <w:widowControl w:val="false"/>
+              <w:suppressAutoHyphens w:val="true"/>
               <w:spacing w:lineRule="auto" w:line="240" w:before="0" w:after="0"/>
               <w:jc w:val="left"/>
               <w:rPr>
@@ -209,13 +214,14 @@
         </w:tc>
         <w:tc>
           <w:tcPr>
-            <w:tcW w:w="5106" w:type="dxa"/>
+            <w:tcW w:w="5107" w:type="dxa"/>
             <w:tcBorders/>
           </w:tcPr>
           <w:p>
             <w:pPr>
               <w:pStyle w:val="Normal"/>
-              <w:widowControl/>
+              <w:widowControl w:val="false"/>
+              <w:suppressAutoHyphens w:val="true"/>
               <w:spacing w:lineRule="auto" w:line="240" w:before="0" w:after="0"/>
               <w:jc w:val="left"/>
               <w:rPr>
@@ -235,6 +241,26 @@
                 <w:lang w:val="en-US" w:eastAsia="en-US" w:bidi="ar-SA"/>
               </w:rPr>
               <w:t>lblTotalCost text cleared, txtNights cleared</w:t>
+            </w:r>
+            <w:r>
+              <w:rPr>
+                <w:rFonts w:eastAsia="Calibri" w:cs=""/>
+                <w:kern w:val="0"/>
+                <w:sz w:val="22"/>
+                <w:szCs w:val="22"/>
+                <w:lang w:val="en-US" w:eastAsia="en-US" w:bidi="ar-SA"/>
+              </w:rPr>
+              <w:t xml:space="preserve"> </w:t>
+            </w:r>
+            <w:r>
+              <w:rPr>
+                <w:rFonts w:eastAsia="Calibri" w:cs=""/>
+                <w:kern w:val="0"/>
+                <w:sz w:val="22"/>
+                <w:szCs w:val="22"/>
+                <w:lang w:val="en-US" w:eastAsia="en-US" w:bidi="ar-SA"/>
+              </w:rPr>
+              <w:t>and focused</w:t>
             </w:r>
           </w:p>
         </w:tc>
@@ -243,13 +269,14 @@
         <w:trPr/>
         <w:tc>
           <w:tcPr>
-            <w:tcW w:w="2119" w:type="dxa"/>
+            <w:tcW w:w="2118" w:type="dxa"/>
             <w:tcBorders/>
           </w:tcPr>
           <w:p>
             <w:pPr>
               <w:pStyle w:val="Normal"/>
-              <w:widowControl/>
+              <w:widowControl w:val="false"/>
+              <w:suppressAutoHyphens w:val="true"/>
               <w:spacing w:lineRule="auto" w:line="240" w:before="0" w:after="0"/>
               <w:jc w:val="left"/>
               <w:rPr>
@@ -280,7 +307,8 @@
           <w:p>
             <w:pPr>
               <w:pStyle w:val="Normal"/>
-              <w:widowControl/>
+              <w:widowControl w:val="false"/>
+              <w:suppressAutoHyphens w:val="true"/>
               <w:spacing w:lineRule="auto" w:line="240" w:before="0" w:after="0"/>
               <w:jc w:val="left"/>
               <w:rPr>
@@ -305,13 +333,14 @@
         </w:tc>
         <w:tc>
           <w:tcPr>
-            <w:tcW w:w="5106" w:type="dxa"/>
+            <w:tcW w:w="5107" w:type="dxa"/>
             <w:tcBorders/>
           </w:tcPr>
           <w:p>
             <w:pPr>
               <w:pStyle w:val="Normal"/>
-              <w:widowControl/>
+              <w:widowControl w:val="false"/>
+              <w:suppressAutoHyphens w:val="true"/>
               <w:spacing w:lineRule="auto" w:line="240" w:before="0" w:after="0"/>
               <w:jc w:val="left"/>
               <w:rPr>
@@ -339,7 +368,7 @@
         <w:trPr/>
         <w:tc>
           <w:tcPr>
-            <w:tcW w:w="2119" w:type="dxa"/>
+            <w:tcW w:w="2118" w:type="dxa"/>
             <w:tcBorders>
               <w:top w:val="nil"/>
             </w:tcBorders>
@@ -347,7 +376,8 @@
           <w:p>
             <w:pPr>
               <w:pStyle w:val="Normal"/>
-              <w:widowControl/>
+              <w:widowControl w:val="false"/>
+              <w:suppressAutoHyphens w:val="true"/>
               <w:spacing w:lineRule="auto" w:line="240" w:before="0" w:after="0"/>
               <w:jc w:val="left"/>
               <w:rPr>
@@ -380,7 +410,8 @@
           <w:p>
             <w:pPr>
               <w:pStyle w:val="Normal"/>
-              <w:widowControl/>
+              <w:widowControl w:val="false"/>
+              <w:suppressAutoHyphens w:val="true"/>
               <w:spacing w:lineRule="auto" w:line="240" w:before="0" w:after="0"/>
               <w:jc w:val="left"/>
               <w:rPr>
@@ -405,7 +436,7 @@
         </w:tc>
         <w:tc>
           <w:tcPr>
-            <w:tcW w:w="5106" w:type="dxa"/>
+            <w:tcW w:w="5107" w:type="dxa"/>
             <w:tcBorders>
               <w:top w:val="nil"/>
             </w:tcBorders>
@@ -413,7 +444,8 @@
           <w:p>
             <w:pPr>
               <w:pStyle w:val="Normal"/>
-              <w:widowControl/>
+              <w:widowControl w:val="false"/>
+              <w:suppressAutoHyphens w:val="true"/>
               <w:spacing w:lineRule="auto" w:line="240" w:before="0" w:after="0"/>
               <w:jc w:val="left"/>
               <w:rPr>
@@ -441,7 +473,7 @@
         <w:trPr/>
         <w:tc>
           <w:tcPr>
-            <w:tcW w:w="2119" w:type="dxa"/>
+            <w:tcW w:w="2118" w:type="dxa"/>
             <w:tcBorders>
               <w:top w:val="nil"/>
             </w:tcBorders>
@@ -449,7 +481,8 @@
           <w:p>
             <w:pPr>
               <w:pStyle w:val="Normal"/>
-              <w:widowControl/>
+              <w:widowControl w:val="false"/>
+              <w:suppressAutoHyphens w:val="true"/>
               <w:spacing w:lineRule="auto" w:line="240" w:before="0" w:after="0"/>
               <w:jc w:val="left"/>
               <w:rPr>
@@ -482,7 +515,8 @@
           <w:p>
             <w:pPr>
               <w:pStyle w:val="Normal"/>
-              <w:widowControl/>
+              <w:widowControl w:val="false"/>
+              <w:suppressAutoHyphens w:val="true"/>
               <w:spacing w:lineRule="auto" w:line="240" w:before="0" w:after="0"/>
               <w:jc w:val="left"/>
               <w:rPr>
@@ -507,7 +541,7 @@
         </w:tc>
         <w:tc>
           <w:tcPr>
-            <w:tcW w:w="5106" w:type="dxa"/>
+            <w:tcW w:w="5107" w:type="dxa"/>
             <w:tcBorders>
               <w:top w:val="nil"/>
             </w:tcBorders>
@@ -515,7 +549,8 @@
           <w:p>
             <w:pPr>
               <w:pStyle w:val="Normal"/>
-              <w:widowControl/>
+              <w:widowControl w:val="false"/>
+              <w:suppressAutoHyphens w:val="true"/>
               <w:spacing w:lineRule="auto" w:line="240" w:before="0" w:after="0"/>
               <w:jc w:val="left"/>
               <w:rPr>
@@ -540,7 +575,8 @@
           <w:p>
             <w:pPr>
               <w:pStyle w:val="Normal"/>
-              <w:widowControl/>
+              <w:widowControl w:val="false"/>
+              <w:suppressAutoHyphens w:val="true"/>
               <w:spacing w:lineRule="auto" w:line="240" w:before="0" w:after="0"/>
               <w:jc w:val="left"/>
               <w:rPr>
@@ -565,7 +601,8 @@
           <w:p>
             <w:pPr>
               <w:pStyle w:val="Normal"/>
-              <w:widowControl/>
+              <w:widowControl w:val="false"/>
+              <w:suppressAutoHyphens w:val="true"/>
               <w:spacing w:lineRule="auto" w:line="240" w:before="0" w:after="0"/>
               <w:jc w:val="left"/>
               <w:rPr>
@@ -593,7 +630,7 @@
         <w:trPr/>
         <w:tc>
           <w:tcPr>
-            <w:tcW w:w="2119" w:type="dxa"/>
+            <w:tcW w:w="2118" w:type="dxa"/>
             <w:tcBorders>
               <w:top w:val="nil"/>
             </w:tcBorders>
@@ -601,7 +638,8 @@
           <w:p>
             <w:pPr>
               <w:pStyle w:val="Normal"/>
-              <w:widowControl/>
+              <w:widowControl w:val="false"/>
+              <w:suppressAutoHyphens w:val="true"/>
               <w:spacing w:lineRule="auto" w:line="240" w:before="0" w:after="0"/>
               <w:jc w:val="left"/>
               <w:rPr>
@@ -634,7 +672,8 @@
           <w:p>
             <w:pPr>
               <w:pStyle w:val="Normal"/>
-              <w:widowControl/>
+              <w:widowControl w:val="false"/>
+              <w:suppressAutoHyphens w:val="true"/>
               <w:spacing w:lineRule="auto" w:line="240" w:before="0" w:after="0"/>
               <w:jc w:val="left"/>
               <w:rPr>
@@ -659,7 +698,7 @@
         </w:tc>
         <w:tc>
           <w:tcPr>
-            <w:tcW w:w="5106" w:type="dxa"/>
+            <w:tcW w:w="5107" w:type="dxa"/>
             <w:tcBorders>
               <w:top w:val="nil"/>
             </w:tcBorders>
@@ -667,7 +706,8 @@
           <w:p>
             <w:pPr>
               <w:pStyle w:val="Normal"/>
-              <w:widowControl/>
+              <w:widowControl w:val="false"/>
+              <w:suppressAutoHyphens w:val="true"/>
               <w:spacing w:lineRule="auto" w:line="240" w:before="0" w:after="0"/>
               <w:jc w:val="left"/>
               <w:rPr>
@@ -687,6 +727,26 @@
                 <w:lang w:val="en-US" w:eastAsia="en-US" w:bidi="ar-SA"/>
               </w:rPr>
               <w:t>lblTotalCost text cleared, txtNights cleared</w:t>
+            </w:r>
+            <w:r>
+              <w:rPr>
+                <w:rFonts w:eastAsia="Calibri" w:cs=""/>
+                <w:kern w:val="0"/>
+                <w:sz w:val="22"/>
+                <w:szCs w:val="22"/>
+                <w:lang w:val="en-US" w:eastAsia="en-US" w:bidi="ar-SA"/>
+              </w:rPr>
+              <w:t xml:space="preserve"> </w:t>
+            </w:r>
+            <w:r>
+              <w:rPr>
+                <w:rFonts w:eastAsia="Calibri" w:cs=""/>
+                <w:kern w:val="0"/>
+                <w:sz w:val="22"/>
+                <w:szCs w:val="22"/>
+                <w:lang w:val="en-US" w:eastAsia="en-US" w:bidi="ar-SA"/>
+              </w:rPr>
+              <w:t>and focused</w:t>
             </w:r>
           </w:p>
         </w:tc>
@@ -695,7 +755,7 @@
         <w:trPr/>
         <w:tc>
           <w:tcPr>
-            <w:tcW w:w="2119" w:type="dxa"/>
+            <w:tcW w:w="2118" w:type="dxa"/>
             <w:tcBorders>
               <w:top w:val="nil"/>
             </w:tcBorders>
@@ -703,7 +763,8 @@
           <w:p>
             <w:pPr>
               <w:pStyle w:val="Normal"/>
-              <w:widowControl/>
+              <w:widowControl w:val="false"/>
+              <w:suppressAutoHyphens w:val="true"/>
               <w:spacing w:lineRule="auto" w:line="240" w:before="0" w:after="0"/>
               <w:jc w:val="left"/>
               <w:rPr>
@@ -736,7 +797,8 @@
           <w:p>
             <w:pPr>
               <w:pStyle w:val="Normal"/>
-              <w:widowControl/>
+              <w:widowControl w:val="false"/>
+              <w:suppressAutoHyphens w:val="true"/>
               <w:spacing w:lineRule="auto" w:line="240" w:before="0" w:after="0"/>
               <w:jc w:val="left"/>
               <w:rPr>
@@ -761,7 +823,7 @@
         </w:tc>
         <w:tc>
           <w:tcPr>
-            <w:tcW w:w="5106" w:type="dxa"/>
+            <w:tcW w:w="5107" w:type="dxa"/>
             <w:tcBorders>
               <w:top w:val="nil"/>
             </w:tcBorders>
@@ -769,7 +831,8 @@
           <w:p>
             <w:pPr>
               <w:pStyle w:val="Normal"/>
-              <w:widowControl/>
+              <w:widowControl w:val="false"/>
+              <w:suppressAutoHyphens w:val="true"/>
               <w:spacing w:lineRule="auto" w:line="240" w:before="0" w:after="0"/>
               <w:jc w:val="left"/>
               <w:rPr>
@@ -1229,6 +1292,7 @@
     <w:qFormat/>
     <w:pPr>
       <w:widowControl/>
+      <w:suppressAutoHyphens w:val="true"/>
       <w:bidi w:val="0"/>
       <w:spacing w:lineRule="auto" w:line="259" w:before="0" w:after="160"/>
       <w:jc w:val="left"/>

</xml_diff>